<commit_message>
update open ldap text
</commit_message>
<xml_diff>
--- a/vskeddemos/documents/deploy/openLDAP/OpenLDAP部署.docx
+++ b/vskeddemos/documents/deploy/openLDAP/OpenLDAP部署.docx
@@ -3058,12 +3058,6 @@
       </w:r>
     </w:p>
     <w:p>
-      <w:pPr>
-        <w:rPr>
-          <w:rFonts w:hint="default"/>
-          <w:lang w:val="en-US" w:eastAsia="zh-CN"/>
-        </w:rPr>
-      </w:pPr>
       <w:r>
         <w:drawing>
           <wp:inline distT="0" distB="0" distL="114300" distR="114300">
@@ -3107,8 +3101,136 @@
           </wp:inline>
         </w:drawing>
       </w:r>
+    </w:p>
+    <w:p/>
+    <w:p>
+      <w:pPr>
+        <w:rPr>
+          <w:rFonts w:hint="eastAsia"/>
+          <w:lang w:val="en-US" w:eastAsia="zh-CN"/>
+        </w:rPr>
+      </w:pPr>
+      <w:r>
+        <w:rPr>
+          <w:rFonts w:hint="eastAsia"/>
+          <w:lang w:val="en-US" w:eastAsia="zh-CN"/>
+        </w:rPr>
+        <w:t>特别注意</w:t>
+      </w:r>
+    </w:p>
+    <w:p>
+      <w:pPr>
+        <w:rPr>
+          <w:rFonts w:hint="eastAsia"/>
+          <w:lang w:val="en-US" w:eastAsia="zh-CN"/>
+        </w:rPr>
+      </w:pPr>
+      <w:r>
+        <w:rPr>
+          <w:rFonts w:hint="eastAsia"/>
+          <w:lang w:val="en-US" w:eastAsia="zh-CN"/>
+        </w:rPr>
+        <w:t>重启后配置过的信息消失了</w:t>
+      </w:r>
+    </w:p>
+    <w:p>
+      <w:r>
+        <w:drawing>
+          <wp:inline distT="0" distB="0" distL="114300" distR="114300">
+            <wp:extent cx="5271135" cy="2239010"/>
+            <wp:effectExtent l="0" t="0" r="5715" b="8890"/>
+            <wp:docPr id="8" name="图片 1"/>
+            <wp:cNvGraphicFramePr>
+              <a:graphicFrameLocks xmlns:a="http://schemas.openxmlformats.org/drawingml/2006/main" noChangeAspect="1"/>
+            </wp:cNvGraphicFramePr>
+            <a:graphic xmlns:a="http://schemas.openxmlformats.org/drawingml/2006/main">
+              <a:graphicData uri="http://schemas.openxmlformats.org/drawingml/2006/picture">
+                <pic:pic xmlns:pic="http://schemas.openxmlformats.org/drawingml/2006/picture">
+                  <pic:nvPicPr>
+                    <pic:cNvPr id="8" name="图片 1"/>
+                    <pic:cNvPicPr>
+                      <a:picLocks noChangeAspect="1"/>
+                    </pic:cNvPicPr>
+                  </pic:nvPicPr>
+                  <pic:blipFill>
+                    <a:blip r:embed="rId31"/>
+                    <a:stretch>
+                      <a:fillRect/>
+                    </a:stretch>
+                  </pic:blipFill>
+                  <pic:spPr>
+                    <a:xfrm>
+                      <a:off x="0" y="0"/>
+                      <a:ext cx="5271135" cy="2239010"/>
+                    </a:xfrm>
+                    <a:prstGeom prst="rect">
+                      <a:avLst/>
+                    </a:prstGeom>
+                    <a:noFill/>
+                    <a:ln>
+                      <a:noFill/>
+                    </a:ln>
+                  </pic:spPr>
+                </pic:pic>
+              </a:graphicData>
+            </a:graphic>
+          </wp:inline>
+        </w:drawing>
+      </w:r>
+    </w:p>
+    <w:p/>
+    <w:p>
+      <w:pPr>
+        <w:rPr>
+          <w:rFonts w:hint="eastAsia"/>
+          <w:lang w:val="en-US" w:eastAsia="zh-CN"/>
+        </w:rPr>
+      </w:pPr>
+      <w:r>
+        <w:rPr>
+          <w:rFonts w:hint="eastAsia"/>
+          <w:lang w:val="en-US" w:eastAsia="zh-CN"/>
+        </w:rPr>
+        <w:t>需要把这些保存的信息映射到宿主磁盘上</w:t>
+      </w:r>
+    </w:p>
+    <w:p>
+      <w:pPr>
+        <w:rPr>
+          <w:rFonts w:hint="default"/>
+          <w:lang w:val="en-US" w:eastAsia="zh-CN"/>
+        </w:rPr>
+      </w:pPr>
+      <w:r>
+        <w:rPr>
+          <w:rFonts w:hint="eastAsia"/>
+          <w:lang w:val="en-US" w:eastAsia="zh-CN"/>
+        </w:rPr>
+        <w:t>后期再研究吧</w:t>
+      </w:r>
+      <w:r>
+        <w:rPr>
+          <w:rFonts w:hint="default"/>
+          <w:lang w:val="en-US" w:eastAsia="zh-CN"/>
+        </w:rPr>
+        <w:t>(</w:t>
+      </w:r>
+      <w:r>
+        <w:rPr>
+          <w:rFonts w:hint="eastAsia"/>
+          <w:lang w:val="en-US" w:eastAsia="zh-CN"/>
+        </w:rPr>
+        <w:t>可以从几个容器的保存位置入手研究</w:t>
+      </w:r>
       <w:bookmarkStart w:id="0" w:name="_GoBack"/>
       <w:bookmarkEnd w:id="0"/>
+      <w:r>
+        <w:rPr>
+          <w:rFonts w:hint="default"/>
+          <w:lang w:val="en-US" w:eastAsia="zh-CN"/>
+        </w:rPr>
+        <w:t>)</w:t>
+      </w:r>
     </w:p>
     <w:p/>
     <w:p>

</xml_diff>